<commit_message>
started scripting with growthrates package in compexp
</commit_message>
<xml_diff>
--- a/documents/manuscript/manuscript_250910.docx
+++ b/documents/manuscript/manuscript_250910.docx
@@ -2101,6 +2101,34 @@
         <w:spacing w:after="0" w:line="240" w:lineRule="auto"/>
         <w:rPr>
           <w:rFonts w:ascii="Times New Roman" w:hAnsi="Times New Roman" w:cs="Times New Roman"/>
+        </w:rPr>
+      </w:pPr>
+      <w:r>
+        <w:rPr>
+          <w:rFonts w:ascii="Times New Roman" w:hAnsi="Times New Roman" w:cs="Times New Roman"/>
+        </w:rPr>
+        <w:t xml:space="preserve">Model fitting, method of least squares using </w:t>
+      </w:r>
+      <w:r>
+        <w:rPr>
+          <w:rFonts w:ascii="Times New Roman" w:hAnsi="Times New Roman" w:cs="Times New Roman"/>
+        </w:rPr>
+        <w:t>Levenberg-Marquardt algorithm</w:t>
+      </w:r>
+    </w:p>
+    <w:p>
+      <w:pPr>
+        <w:spacing w:after="0" w:line="240" w:lineRule="auto"/>
+        <w:rPr>
+          <w:rFonts w:ascii="Times New Roman" w:hAnsi="Times New Roman" w:cs="Times New Roman"/>
+        </w:rPr>
+      </w:pPr>
+    </w:p>
+    <w:p>
+      <w:pPr>
+        <w:spacing w:after="0" w:line="240" w:lineRule="auto"/>
+        <w:rPr>
+          <w:rFonts w:ascii="Times New Roman" w:hAnsi="Times New Roman" w:cs="Times New Roman"/>
           <w:u w:val="single"/>
         </w:rPr>
       </w:pPr>
@@ -2131,7 +2159,6 @@
         <w:rPr>
           <w:rFonts w:ascii="Times New Roman" w:hAnsi="Times New Roman" w:cs="Times New Roman"/>
         </w:rPr>
-        <w:lastRenderedPageBreak/>
         <w:t xml:space="preserve">For each replicate, a total of 80 ul was transferred to a custom counting slide (20 ul in each corner to ensure an even distribution of rotifers). Videos of each replicate were then recorded using a compound microscope and a Sony a7ii mirrorless camera. To avoid imaging the same individual twice, these videos traced the path of the maze-like pattern on the counting slide (inspired by [type of counting plate thing]). When possible, at least 20 </w:t>
       </w:r>
       <w:r>
@@ -2625,7 +2652,14 @@
         <w:rPr>
           <w:rFonts w:ascii="Times New Roman" w:hAnsi="Times New Roman" w:cs="Times New Roman"/>
         </w:rPr>
-        <w:t xml:space="preserve">? If so, is that always the case? Are there examples of this happening but recovery not occurring in examples with ecological effects only, and would we expect the same thing to happen when evolution is the mediator of the indirect effect? Does evolution have some increased capability of maintaining a balance through natural selection that ecological effects lack, making potentially harmful evolution-mediated indirect effects less unstable? </w:t>
+        <w:t xml:space="preserve">? If so, is that always the case? Are there examples of this happening but recovery not occurring in examples with ecological effects only, and would we expect the same thing to happen when evolution is the mediator of the indirect effect? Does evolution have some increased capability of maintaining </w:t>
+      </w:r>
+      <w:r>
+        <w:rPr>
+          <w:rFonts w:ascii="Times New Roman" w:hAnsi="Times New Roman" w:cs="Times New Roman"/>
+        </w:rPr>
+        <w:lastRenderedPageBreak/>
+        <w:t xml:space="preserve">a balance through natural selection that ecological effects lack, making potentially harmful evolution-mediated indirect effects less unstable? </w:t>
       </w:r>
     </w:p>
     <w:p>
@@ -3830,6 +3864,7 @@
   <w:style w:type="character" w:default="1" w:styleId="DefaultParagraphFont">
     <w:name w:val="Default Paragraph Font"/>
     <w:uiPriority w:val="1"/>
+    <w:semiHidden/>
     <w:unhideWhenUsed/>
   </w:style>
   <w:style w:type="table" w:default="1" w:styleId="TableNormal">

</xml_diff>